<commit_message>
update Android 10 - Anmelden bei Microsoft Teams
</commit_message>
<xml_diff>
--- a/Android 10 - Anmelden bei Microsoft Teams.docx
+++ b/Android 10 - Anmelden bei Microsoft Teams.docx
@@ -259,44 +259,11 @@
         <w:t>herunter.</w:t>
       </w:r>
       <w:r>
-        <w:t xml:space="preserve"> Öffnen Sie </w:t>
-      </w:r>
-      <w:r>
-        <w:t>anschließend</w:t>
-      </w:r>
-      <w:r>
-        <w:t xml:space="preserve"> die App und drücken Sie auf „Anmelden“. Jetzt müssen Sie Ihren Login-Name eingeben. Unsere Testperson heißt Max </w:t>
-      </w:r>
-      <w:proofErr w:type="spellStart"/>
-      <w:r>
-        <w:t>Musterman</w:t>
-      </w:r>
-      <w:proofErr w:type="spellEnd"/>
-      <w:r>
-        <w:t xml:space="preserve">. Der Login-Name setzt sich aus dem Nachnamen und den ersten beiden Buchstaben des Vornamens zusammen. </w:t>
-      </w:r>
-      <w:proofErr w:type="spellStart"/>
-      <w:r>
-        <w:t>Dahiner</w:t>
-      </w:r>
-      <w:proofErr w:type="spellEnd"/>
-      <w:r>
-        <w:t xml:space="preserve"> musst @</w:t>
-      </w:r>
-      <w:proofErr w:type="spellStart"/>
-      <w:proofErr w:type="gramStart"/>
-      <w:r>
-        <w:t>scg.berlin</w:t>
-      </w:r>
-      <w:proofErr w:type="spellEnd"/>
-      <w:proofErr w:type="gramEnd"/>
-      <w:r>
-        <w:t xml:space="preserve"> gesetzt werden.</w:t>
+        <w:t xml:space="preserve"> Öffnen Sie anschließend die App und drücken Sie auf „Anmelden“. Jetzt müssen Sie Ihren Login-Name eingeben. Unsere Testperson heißt Max Musterman. Der Login-Name setzt sich aus dem Nachnamen und den ersten beiden Buchstaben des Vornamens zusammen. Dahiner musst @scg.berlin gesetzt werden.</w:t>
       </w:r>
       <w:r>
         <w:t xml:space="preserve"> Der volle Login-Name lautet also </w:t>
       </w:r>
-      <w:proofErr w:type="spellStart"/>
       <w:r>
         <w:rPr>
           <w:i/>
@@ -304,31 +271,17 @@
         </w:rPr>
         <w:t>mustermanma@scg.berlin</w:t>
       </w:r>
-      <w:proofErr w:type="spellEnd"/>
       <w:r>
         <w:t xml:space="preserve"> </w:t>
       </w:r>
       <w:r>
-        <w:t xml:space="preserve">Im darauffolgenden Fenster geben Sie Ihr Passwort ein, dass sie aus von den Rechnern im Computerraum kennen. Weil das Passwort für die Rechner im Computerraum zu kurz war, setzen Sie bitte </w:t>
-      </w:r>
-      <w:proofErr w:type="spellStart"/>
-      <w:r>
-        <w:t>scg</w:t>
-      </w:r>
-      <w:proofErr w:type="spellEnd"/>
-      <w:r>
-        <w:t>! an ihr Passwort ran.</w:t>
-      </w:r>
-      <w:r>
-        <w:t xml:space="preserve"> Max </w:t>
-      </w:r>
-      <w:proofErr w:type="spellStart"/>
-      <w:r>
-        <w:t>Musterman</w:t>
-      </w:r>
-      <w:proofErr w:type="spellEnd"/>
-      <w:r>
-        <w:t xml:space="preserve"> hat das Passwort </w:t>
+        <w:t xml:space="preserve">. </w:t>
+      </w:r>
+      <w:r>
+        <w:t>Im darauffolgenden Fenster geben Sie Ihr Passwort ein, dass sie aus von den Rechnern im Computerraum kennen. Weil das Passwort für die Rechner im Computerraum zu kurz war, setzen Sie bitte scg! an ihr Passwort ran.</w:t>
+      </w:r>
+      <w:r>
+        <w:t xml:space="preserve"> Max Musterman hat das Passwort </w:t>
       </w:r>
       <w:r>
         <w:rPr>
@@ -1654,7 +1607,7 @@
 </file>
 
 <file path=customXml/itemProps1.xml><?xml version="1.0" encoding="utf-8"?>
-<ds:datastoreItem xmlns:ds="http://schemas.openxmlformats.org/officeDocument/2006/customXml" ds:itemID="{1853D60C-C46C-4CFC-AF7D-A230F934A202}">
+<ds:datastoreItem xmlns:ds="http://schemas.openxmlformats.org/officeDocument/2006/customXml" ds:itemID="{6A92C18D-8E83-4750-AA71-3E68AFF56FF6}">
   <ds:schemaRefs>
     <ds:schemaRef ds:uri="http://schemas.openxmlformats.org/officeDocument/2006/bibliography"/>
   </ds:schemaRefs>

</xml_diff>